<commit_message>
Finished team status report
</commit_message>
<xml_diff>
--- a/artifacts/StatusReport.docx
+++ b/artifacts/StatusReport.docx
@@ -5,20 +5,29 @@
     <w:p>
       <w:pPr>
         <w:pStyle w:val="Heading1"/>
+        <w:spacing w:line="480" w:lineRule="auto"/>
         <w:rPr>
           <w:rStyle w:val="Heading2Char"/>
+          <w:rFonts w:ascii="Times New Roman" w:hAnsi="Times New Roman" w:cs="Times New Roman"/>
+          <w:sz w:val="24"/>
+          <w:szCs w:val="24"/>
         </w:rPr>
       </w:pPr>
       <w:r>
-        <w:t>Slate</w:t>
-      </w:r>
-      <w:r>
-        <w:t xml:space="preserve"> – </w:t>
+        <w:rPr>
+          <w:rFonts w:ascii="Times New Roman" w:hAnsi="Times New Roman" w:cs="Times New Roman"/>
+          <w:sz w:val="24"/>
+          <w:szCs w:val="24"/>
+        </w:rPr>
+        <w:t xml:space="preserve">Slate – </w:t>
       </w:r>
       <w:proofErr w:type="spellStart"/>
       <w:r>
         <w:rPr>
           <w:rStyle w:val="Heading2Char"/>
+          <w:rFonts w:ascii="Times New Roman" w:hAnsi="Times New Roman" w:cs="Times New Roman"/>
+          <w:sz w:val="24"/>
+          <w:szCs w:val="24"/>
         </w:rPr>
         <w:t>struct</w:t>
       </w:r>
@@ -26,6 +35,9 @@
       <w:r>
         <w:rPr>
           <w:rStyle w:val="Heading2Char"/>
+          <w:rFonts w:ascii="Times New Roman" w:hAnsi="Times New Roman" w:cs="Times New Roman"/>
+          <w:sz w:val="24"/>
+          <w:szCs w:val="24"/>
         </w:rPr>
         <w:t xml:space="preserve"> </w:t>
       </w:r>
@@ -33,6 +45,9 @@
       <w:r>
         <w:rPr>
           <w:rStyle w:val="Heading2Char"/>
+          <w:rFonts w:ascii="Times New Roman" w:hAnsi="Times New Roman" w:cs="Times New Roman"/>
+          <w:sz w:val="24"/>
+          <w:szCs w:val="24"/>
         </w:rPr>
         <w:t>by_</w:t>
       </w:r>
@@ -40,6 +55,9 @@
       <w:r>
         <w:rPr>
           <w:rStyle w:val="Heading2Char"/>
+          <w:rFonts w:ascii="Times New Roman" w:hAnsi="Times New Roman" w:cs="Times New Roman"/>
+          <w:sz w:val="24"/>
+          <w:szCs w:val="24"/>
         </w:rPr>
         <w:t>lightning</w:t>
       </w:r>
@@ -47,6 +65,9 @@
       <w:r>
         <w:rPr>
           <w:rStyle w:val="Heading2Char"/>
+          <w:rFonts w:ascii="Times New Roman" w:hAnsi="Times New Roman" w:cs="Times New Roman"/>
+          <w:sz w:val="24"/>
+          <w:szCs w:val="24"/>
         </w:rPr>
         <w:t>{}</w:t>
       </w:r>
@@ -55,106 +76,817 @@
     <w:p>
       <w:pPr>
         <w:pStyle w:val="Heading9"/>
+        <w:spacing w:line="480" w:lineRule="auto"/>
+        <w:rPr>
+          <w:rFonts w:ascii="Times New Roman" w:hAnsi="Times New Roman" w:cs="Times New Roman"/>
+          <w:sz w:val="24"/>
+          <w:szCs w:val="24"/>
+        </w:rPr>
       </w:pPr>
       <w:r>
+        <w:rPr>
+          <w:rFonts w:ascii="Times New Roman" w:hAnsi="Times New Roman" w:cs="Times New Roman"/>
+          <w:sz w:val="24"/>
+          <w:szCs w:val="24"/>
+        </w:rPr>
         <w:t>Chad Nierenhausen</w:t>
       </w:r>
     </w:p>
     <w:p>
       <w:pPr>
         <w:pStyle w:val="Heading9"/>
+        <w:spacing w:line="480" w:lineRule="auto"/>
+        <w:rPr>
+          <w:rFonts w:ascii="Times New Roman" w:hAnsi="Times New Roman" w:cs="Times New Roman"/>
+          <w:sz w:val="24"/>
+          <w:szCs w:val="24"/>
+        </w:rPr>
       </w:pPr>
+      <w:r>
+        <w:rPr>
+          <w:rFonts w:ascii="Times New Roman" w:hAnsi="Times New Roman" w:cs="Times New Roman"/>
+          <w:sz w:val="24"/>
+          <w:szCs w:val="24"/>
+        </w:rPr>
+        <w:t>Homero Pawlowski</w:t>
+      </w:r>
+    </w:p>
+    <w:p>
+      <w:pPr>
+        <w:pStyle w:val="Heading9"/>
+        <w:spacing w:line="480" w:lineRule="auto"/>
+        <w:rPr>
+          <w:rFonts w:ascii="Times New Roman" w:hAnsi="Times New Roman" w:cs="Times New Roman"/>
+          <w:sz w:val="24"/>
+          <w:szCs w:val="24"/>
+        </w:rPr>
+      </w:pPr>
+      <w:r>
+        <w:rPr>
+          <w:rFonts w:ascii="Times New Roman" w:hAnsi="Times New Roman" w:cs="Times New Roman"/>
+          <w:sz w:val="24"/>
+          <w:szCs w:val="24"/>
+        </w:rPr>
+        <w:t xml:space="preserve">Timmy </w:t>
+      </w:r>
       <w:proofErr w:type="spellStart"/>
       <w:r>
-        <w:t>Homero</w:t>
-      </w:r>
-      <w:proofErr w:type="spellEnd"/>
-      <w:r>
-        <w:t xml:space="preserve"> </w:t>
-      </w:r>
-      <w:proofErr w:type="spellStart"/>
-      <w:r>
-        <w:t>Pawlowski</w:t>
+        <w:rPr>
+          <w:rFonts w:ascii="Times New Roman" w:hAnsi="Times New Roman" w:cs="Times New Roman"/>
+          <w:sz w:val="24"/>
+          <w:szCs w:val="24"/>
+        </w:rPr>
+        <w:t>Garrabrant</w:t>
       </w:r>
       <w:proofErr w:type="spellEnd"/>
     </w:p>
     <w:p>
       <w:pPr>
-        <w:pStyle w:val="Heading9"/>
+        <w:spacing w:line="480" w:lineRule="auto"/>
+        <w:rPr>
+          <w:rFonts w:ascii="Times New Roman" w:hAnsi="Times New Roman" w:cs="Times New Roman"/>
+          <w:sz w:val="24"/>
+          <w:szCs w:val="24"/>
+        </w:rPr>
       </w:pPr>
-      <w:r>
-        <w:t xml:space="preserve">Timmy </w:t>
-      </w:r>
-      <w:proofErr w:type="spellStart"/>
-      <w:r>
-        <w:t>Garrabrant</w:t>
-      </w:r>
-      <w:proofErr w:type="spellEnd"/>
-    </w:p>
-    <w:p/>
-    <w:p>
-      <w:pPr>
-        <w:pStyle w:val="Heading2"/>
-      </w:pPr>
-      <w:r>
-        <w:t>What is Slate?</w:t>
-      </w:r>
-    </w:p>
-    <w:p>
-      <w:r>
-        <w:t>Slate is a modernized appointment scheduling application that will allow students to make appointments to visit with their academic advisers. We aim to create an experience that is quick and easy and gets students the information they need when they need it about their appointments. We also hope to simplify the experience the advisers have when setting their availability in the system.</w:t>
-      </w:r>
     </w:p>
     <w:p>
       <w:pPr>
         <w:pStyle w:val="Heading2"/>
+        <w:spacing w:line="480" w:lineRule="auto"/>
+        <w:rPr>
+          <w:rFonts w:ascii="Times New Roman" w:hAnsi="Times New Roman" w:cs="Times New Roman"/>
+          <w:sz w:val="24"/>
+          <w:szCs w:val="24"/>
+        </w:rPr>
       </w:pPr>
       <w:r>
-        <w:t>Where we are –</w:t>
+        <w:rPr>
+          <w:rFonts w:ascii="Times New Roman" w:hAnsi="Times New Roman" w:cs="Times New Roman"/>
+          <w:sz w:val="24"/>
+          <w:szCs w:val="24"/>
+        </w:rPr>
+        <w:t xml:space="preserve">Introduction: </w:t>
+      </w:r>
+      <w:r>
+        <w:rPr>
+          <w:rFonts w:ascii="Times New Roman" w:hAnsi="Times New Roman" w:cs="Times New Roman"/>
+          <w:sz w:val="24"/>
+          <w:szCs w:val="24"/>
+        </w:rPr>
+        <w:t>What is Slate?</w:t>
       </w:r>
     </w:p>
     <w:p>
-      <w:r>
-        <w:t>We have built out the database and created seeding mechanisms for testing purposes. Model object for most of the database entities have been fleshed out and a layer of controllers are orchestrating the retrieval and delivery of the data to clients. Most of the user interface design decisions have been made and the student facing functionality is nearly complete. Currently a student is able to select the category for the appointment they are creating. Then they are presented with a list of the advisers that are available to meet regarding that category. Once an advisor is chosen their availability is pulled and we are in the process of displaying that information in an easy to consume way. We have implemented and tested the availability retrieval and appointment scheduling functionality but haven’t made it to the point of being able to schedule an appointment through the UI just yet.</w:t>
+      <w:pPr>
+        <w:spacing w:line="480" w:lineRule="auto"/>
+        <w:rPr>
+          <w:rFonts w:ascii="Times New Roman" w:hAnsi="Times New Roman" w:cs="Times New Roman"/>
+          <w:sz w:val="24"/>
+          <w:szCs w:val="24"/>
+        </w:rPr>
+      </w:pPr>
+      <w:r>
+        <w:rPr>
+          <w:rFonts w:ascii="Times New Roman" w:hAnsi="Times New Roman" w:cs="Times New Roman"/>
+          <w:sz w:val="24"/>
+          <w:szCs w:val="24"/>
+        </w:rPr>
+        <w:t>Slate is a modernized appointment scheduling application that will allow students to make appointments to visit with their academic advisers. We aim to create an experience that is quick and easy and gets students the information</w:t>
+      </w:r>
+      <w:r>
+        <w:rPr>
+          <w:rFonts w:ascii="Times New Roman" w:hAnsi="Times New Roman" w:cs="Times New Roman"/>
+          <w:sz w:val="24"/>
+          <w:szCs w:val="24"/>
+        </w:rPr>
+        <w:t xml:space="preserve"> that</w:t>
+      </w:r>
+      <w:r>
+        <w:rPr>
+          <w:rFonts w:ascii="Times New Roman" w:hAnsi="Times New Roman" w:cs="Times New Roman"/>
+          <w:sz w:val="24"/>
+          <w:szCs w:val="24"/>
+        </w:rPr>
+        <w:t xml:space="preserve"> they need</w:t>
+      </w:r>
+      <w:r>
+        <w:rPr>
+          <w:rFonts w:ascii="Times New Roman" w:hAnsi="Times New Roman" w:cs="Times New Roman"/>
+          <w:sz w:val="24"/>
+          <w:szCs w:val="24"/>
+        </w:rPr>
+        <w:t>,</w:t>
+      </w:r>
+      <w:r>
+        <w:rPr>
+          <w:rFonts w:ascii="Times New Roman" w:hAnsi="Times New Roman" w:cs="Times New Roman"/>
+          <w:sz w:val="24"/>
+          <w:szCs w:val="24"/>
+        </w:rPr>
+        <w:t xml:space="preserve"> when they need it</w:t>
+      </w:r>
+      <w:r>
+        <w:rPr>
+          <w:rFonts w:ascii="Times New Roman" w:hAnsi="Times New Roman" w:cs="Times New Roman"/>
+          <w:sz w:val="24"/>
+          <w:szCs w:val="24"/>
+        </w:rPr>
+        <w:t>,</w:t>
+      </w:r>
+      <w:r>
+        <w:rPr>
+          <w:rFonts w:ascii="Times New Roman" w:hAnsi="Times New Roman" w:cs="Times New Roman"/>
+          <w:sz w:val="24"/>
+          <w:szCs w:val="24"/>
+        </w:rPr>
+        <w:t xml:space="preserve"> about their appointments. We also hope to simplify the experience </w:t>
+      </w:r>
+      <w:r>
+        <w:rPr>
+          <w:rFonts w:ascii="Times New Roman" w:hAnsi="Times New Roman" w:cs="Times New Roman"/>
+          <w:sz w:val="24"/>
+          <w:szCs w:val="24"/>
+        </w:rPr>
+        <w:t>that</w:t>
+      </w:r>
+      <w:r>
+        <w:rPr>
+          <w:rFonts w:ascii="Times New Roman" w:hAnsi="Times New Roman" w:cs="Times New Roman"/>
+          <w:sz w:val="24"/>
+          <w:szCs w:val="24"/>
+        </w:rPr>
+        <w:t xml:space="preserve"> advisers have when setting their availability in the system.</w:t>
       </w:r>
     </w:p>
     <w:p>
       <w:pPr>
         <w:pStyle w:val="Heading2"/>
+        <w:spacing w:line="480" w:lineRule="auto"/>
+        <w:rPr>
+          <w:rFonts w:ascii="Times New Roman" w:hAnsi="Times New Roman" w:cs="Times New Roman"/>
+          <w:sz w:val="24"/>
+          <w:szCs w:val="24"/>
+        </w:rPr>
       </w:pPr>
       <w:r>
-        <w:t>How we got here –</w:t>
+        <w:rPr>
+          <w:rFonts w:ascii="Times New Roman" w:hAnsi="Times New Roman" w:cs="Times New Roman"/>
+          <w:sz w:val="24"/>
+          <w:szCs w:val="24"/>
+        </w:rPr>
+        <w:t xml:space="preserve">Project Status: </w:t>
+      </w:r>
+      <w:r>
+        <w:rPr>
+          <w:rFonts w:ascii="Times New Roman" w:hAnsi="Times New Roman" w:cs="Times New Roman"/>
+          <w:sz w:val="24"/>
+          <w:szCs w:val="24"/>
+        </w:rPr>
+        <w:t>Where we are –</w:t>
       </w:r>
     </w:p>
     <w:p>
-      <w:r>
-        <w:t xml:space="preserve">We met as a team to discuss what we felt were the big pain points in the current system and set that as an initial base line to work from. We then met with one of the current advisers to discover what the pain points on the administrative side of the system were and added fixing those issues to our base line. </w:t>
-      </w:r>
-      <w:r>
-        <w:t xml:space="preserve">We self-selected the parts of the system we each wanted to work on: </w:t>
-      </w:r>
-      <w:proofErr w:type="spellStart"/>
-      <w:r>
-        <w:t>Homero</w:t>
-      </w:r>
-      <w:proofErr w:type="spellEnd"/>
-      <w:r>
-        <w:t xml:space="preserve"> took the database design and implementation and model objects, Timmy focused on the controller API and business logic, Chad focused on the front end design and client side code. Most design decisions have been agreed on organically, through either a discussion after class or in the group chat room we are all in. Most changes have been minor tweaks or additions nothing major has had to be altered from our initial design. The most challenging we have faced as a team is in person meetings outside of class time. Our schedules don’t match up well and we delayed getting started longer than we should have in hopes that we would find a time to meet in person and get a finalized design agreed on. We ended up working on what we could when we each have had time, and used the group chat to keep up communications. Due to the delay at the beginning and not settling on a design early we are a bit behind on our Minimum Viable Product milestone. Since we accepted that we aren’t going to be able to meet in person outside of class and settled on designs a roles things have been moving along nicely. The roles haven’t been rigid and each of us has helped out in different areas as needed and the project is starting to come together nicely. </w:t>
+      <w:pPr>
+        <w:spacing w:line="480" w:lineRule="auto"/>
+        <w:rPr>
+          <w:rFonts w:ascii="Times New Roman" w:hAnsi="Times New Roman" w:cs="Times New Roman"/>
+          <w:sz w:val="24"/>
+          <w:szCs w:val="24"/>
+        </w:rPr>
+      </w:pPr>
+      <w:r>
+        <w:rPr>
+          <w:rFonts w:ascii="Times New Roman" w:hAnsi="Times New Roman" w:cs="Times New Roman"/>
+          <w:sz w:val="24"/>
+          <w:szCs w:val="24"/>
+        </w:rPr>
+        <w:t>We have built out</w:t>
+      </w:r>
+      <w:r>
+        <w:rPr>
+          <w:rFonts w:ascii="Times New Roman" w:hAnsi="Times New Roman" w:cs="Times New Roman"/>
+          <w:sz w:val="24"/>
+          <w:szCs w:val="24"/>
+        </w:rPr>
+        <w:t xml:space="preserve"> our</w:t>
+      </w:r>
+      <w:r>
+        <w:rPr>
+          <w:rFonts w:ascii="Times New Roman" w:hAnsi="Times New Roman" w:cs="Times New Roman"/>
+          <w:sz w:val="24"/>
+          <w:szCs w:val="24"/>
+        </w:rPr>
+        <w:t xml:space="preserve"> database and created seeding mechanisms for testing purposes. </w:t>
+      </w:r>
+      <w:r>
+        <w:rPr>
+          <w:rFonts w:ascii="Times New Roman" w:hAnsi="Times New Roman" w:cs="Times New Roman"/>
+          <w:sz w:val="24"/>
+          <w:szCs w:val="24"/>
+        </w:rPr>
+        <w:t>The models and relationships</w:t>
+      </w:r>
+      <w:r>
+        <w:rPr>
+          <w:rFonts w:ascii="Times New Roman" w:hAnsi="Times New Roman" w:cs="Times New Roman"/>
+          <w:sz w:val="24"/>
+          <w:szCs w:val="24"/>
+        </w:rPr>
+        <w:t xml:space="preserve"> for </w:t>
+      </w:r>
+      <w:r>
+        <w:rPr>
+          <w:rFonts w:ascii="Times New Roman" w:hAnsi="Times New Roman" w:cs="Times New Roman"/>
+          <w:sz w:val="24"/>
+          <w:szCs w:val="24"/>
+        </w:rPr>
+        <w:t xml:space="preserve">our </w:t>
+      </w:r>
+      <w:r>
+        <w:rPr>
+          <w:rFonts w:ascii="Times New Roman" w:hAnsi="Times New Roman" w:cs="Times New Roman"/>
+          <w:sz w:val="24"/>
+          <w:szCs w:val="24"/>
+        </w:rPr>
+        <w:t xml:space="preserve">database entities have been fleshed out and a layer of controllers are orchestrating the retrieval and delivery of the data to </w:t>
+      </w:r>
+      <w:r>
+        <w:rPr>
+          <w:rFonts w:ascii="Times New Roman" w:hAnsi="Times New Roman" w:cs="Times New Roman"/>
+          <w:sz w:val="24"/>
+          <w:szCs w:val="24"/>
+        </w:rPr>
+        <w:t>the client</w:t>
+      </w:r>
+      <w:r>
+        <w:rPr>
+          <w:rFonts w:ascii="Times New Roman" w:hAnsi="Times New Roman" w:cs="Times New Roman"/>
+          <w:sz w:val="24"/>
+          <w:szCs w:val="24"/>
+        </w:rPr>
+        <w:t>. Most of the user interface design decisions have been made and the student facing functionality is nearly complete. Currently a student is able to select the category for the appointment they are creating. Then they are presented with a list of the advisers that are available to meet regarding that category. Once an advisor is chosen their availability is pulled and we are in the process of displaying that information in an easy to consume way. We have implemented and tested the availability retrieval and appointment scheduling functionality but haven’t made it to the point of being able to schedule an appointment through the UI just yet.</w:t>
+      </w:r>
+      <w:r>
+        <w:rPr>
+          <w:rFonts w:ascii="Times New Roman" w:hAnsi="Times New Roman" w:cs="Times New Roman"/>
+          <w:sz w:val="24"/>
+          <w:szCs w:val="24"/>
+        </w:rPr>
+        <w:t xml:space="preserve"> A majority of the underlying backend work </w:t>
+      </w:r>
+      <w:r>
+        <w:rPr>
+          <w:rFonts w:ascii="Times New Roman" w:hAnsi="Times New Roman" w:cs="Times New Roman"/>
+          <w:sz w:val="24"/>
+          <w:szCs w:val="24"/>
+        </w:rPr>
+        <w:lastRenderedPageBreak/>
+        <w:t xml:space="preserve">and decisions have already been made and implemented. The time consuming portion of making an easy-to-use interface for the customer to interact with is currently our main focus. </w:t>
       </w:r>
     </w:p>
     <w:p>
       <w:pPr>
         <w:pStyle w:val="Heading2"/>
+        <w:spacing w:line="480" w:lineRule="auto"/>
+        <w:rPr>
+          <w:rFonts w:ascii="Times New Roman" w:hAnsi="Times New Roman" w:cs="Times New Roman"/>
+          <w:sz w:val="24"/>
+          <w:szCs w:val="24"/>
+        </w:rPr>
       </w:pPr>
       <w:r>
+        <w:rPr>
+          <w:rFonts w:ascii="Times New Roman" w:hAnsi="Times New Roman" w:cs="Times New Roman"/>
+          <w:sz w:val="24"/>
+          <w:szCs w:val="24"/>
+        </w:rPr>
+        <w:t xml:space="preserve">Project History: </w:t>
+      </w:r>
+      <w:r>
+        <w:rPr>
+          <w:rFonts w:ascii="Times New Roman" w:hAnsi="Times New Roman" w:cs="Times New Roman"/>
+          <w:sz w:val="24"/>
+          <w:szCs w:val="24"/>
+        </w:rPr>
+        <w:t>How we got here –</w:t>
+      </w:r>
+    </w:p>
+    <w:p>
+      <w:pPr>
+        <w:spacing w:line="480" w:lineRule="auto"/>
+        <w:rPr>
+          <w:rFonts w:ascii="Times New Roman" w:hAnsi="Times New Roman" w:cs="Times New Roman"/>
+          <w:sz w:val="24"/>
+          <w:szCs w:val="24"/>
+        </w:rPr>
+      </w:pPr>
+      <w:r>
+        <w:rPr>
+          <w:rFonts w:ascii="Times New Roman" w:hAnsi="Times New Roman" w:cs="Times New Roman"/>
+          <w:sz w:val="24"/>
+          <w:szCs w:val="24"/>
+        </w:rPr>
+        <w:t xml:space="preserve">We met as a team to discuss what we felt were the big pain points in the current system and </w:t>
+      </w:r>
+      <w:r>
+        <w:rPr>
+          <w:rFonts w:ascii="Times New Roman" w:hAnsi="Times New Roman" w:cs="Times New Roman"/>
+          <w:sz w:val="24"/>
+          <w:szCs w:val="24"/>
+        </w:rPr>
+        <w:t xml:space="preserve">we </w:t>
+      </w:r>
+      <w:r>
+        <w:rPr>
+          <w:rFonts w:ascii="Times New Roman" w:hAnsi="Times New Roman" w:cs="Times New Roman"/>
+          <w:sz w:val="24"/>
+          <w:szCs w:val="24"/>
+        </w:rPr>
+        <w:t xml:space="preserve">set that as an initial base line to work from. We then met with one of the current advisers to discover what the pain points on the administrative side of the system were and added fixing those issues to our base line. </w:t>
+      </w:r>
+      <w:r>
+        <w:rPr>
+          <w:rFonts w:ascii="Times New Roman" w:hAnsi="Times New Roman" w:cs="Times New Roman"/>
+          <w:sz w:val="24"/>
+          <w:szCs w:val="24"/>
+        </w:rPr>
+        <w:t>We self-selected the parts of the system we each wanted to work on: Homero took the database design and implementation and model objects, Timmy focused on the controller API and business logic, Chad focused on the front end design and client side code. Most design decisions have been agreed on organically, through either a</w:t>
+      </w:r>
+      <w:r>
+        <w:rPr>
+          <w:rFonts w:ascii="Times New Roman" w:hAnsi="Times New Roman" w:cs="Times New Roman"/>
+          <w:sz w:val="24"/>
+          <w:szCs w:val="24"/>
+        </w:rPr>
+        <w:t>s a</w:t>
+      </w:r>
+      <w:r>
+        <w:rPr>
+          <w:rFonts w:ascii="Times New Roman" w:hAnsi="Times New Roman" w:cs="Times New Roman"/>
+          <w:sz w:val="24"/>
+          <w:szCs w:val="24"/>
+        </w:rPr>
+        <w:t xml:space="preserve"> discussion after class or in the group chat room we are all</w:t>
+      </w:r>
+      <w:r>
+        <w:rPr>
+          <w:rFonts w:ascii="Times New Roman" w:hAnsi="Times New Roman" w:cs="Times New Roman"/>
+          <w:sz w:val="24"/>
+          <w:szCs w:val="24"/>
+        </w:rPr>
+        <w:t xml:space="preserve"> participants</w:t>
+      </w:r>
+      <w:r>
+        <w:rPr>
+          <w:rFonts w:ascii="Times New Roman" w:hAnsi="Times New Roman" w:cs="Times New Roman"/>
+          <w:sz w:val="24"/>
+          <w:szCs w:val="24"/>
+        </w:rPr>
+        <w:t xml:space="preserve"> in. Most changes have been minor tweaks or additions nothing major has had to be altered from our initial </w:t>
+      </w:r>
+      <w:r>
+        <w:rPr>
+          <w:rFonts w:ascii="Times New Roman" w:hAnsi="Times New Roman" w:cs="Times New Roman"/>
+          <w:sz w:val="24"/>
+          <w:szCs w:val="24"/>
+        </w:rPr>
+        <w:t>goals</w:t>
+      </w:r>
+      <w:r>
+        <w:rPr>
+          <w:rFonts w:ascii="Times New Roman" w:hAnsi="Times New Roman" w:cs="Times New Roman"/>
+          <w:sz w:val="24"/>
+          <w:szCs w:val="24"/>
+        </w:rPr>
+        <w:t xml:space="preserve">. The most challenging </w:t>
+      </w:r>
+      <w:r>
+        <w:rPr>
+          <w:rFonts w:ascii="Times New Roman" w:hAnsi="Times New Roman" w:cs="Times New Roman"/>
+          <w:sz w:val="24"/>
+          <w:szCs w:val="24"/>
+        </w:rPr>
+        <w:t xml:space="preserve">aspects </w:t>
+      </w:r>
+      <w:r>
+        <w:rPr>
+          <w:rFonts w:ascii="Times New Roman" w:hAnsi="Times New Roman" w:cs="Times New Roman"/>
+          <w:sz w:val="24"/>
+          <w:szCs w:val="24"/>
+        </w:rPr>
+        <w:t xml:space="preserve">we have faced as a team </w:t>
+      </w:r>
+      <w:r>
+        <w:rPr>
+          <w:rFonts w:ascii="Times New Roman" w:hAnsi="Times New Roman" w:cs="Times New Roman"/>
+          <w:sz w:val="24"/>
+          <w:szCs w:val="24"/>
+        </w:rPr>
+        <w:t>are</w:t>
+      </w:r>
+      <w:r>
+        <w:rPr>
+          <w:rFonts w:ascii="Times New Roman" w:hAnsi="Times New Roman" w:cs="Times New Roman"/>
+          <w:sz w:val="24"/>
+          <w:szCs w:val="24"/>
+        </w:rPr>
+        <w:t xml:space="preserve"> </w:t>
+      </w:r>
+      <w:r>
+        <w:rPr>
+          <w:rFonts w:ascii="Times New Roman" w:hAnsi="Times New Roman" w:cs="Times New Roman"/>
+          <w:sz w:val="24"/>
+          <w:szCs w:val="24"/>
+        </w:rPr>
+        <w:t>the</w:t>
+      </w:r>
+      <w:r>
+        <w:rPr>
+          <w:rFonts w:ascii="Times New Roman" w:hAnsi="Times New Roman" w:cs="Times New Roman"/>
+          <w:sz w:val="24"/>
+          <w:szCs w:val="24"/>
+        </w:rPr>
+        <w:t xml:space="preserve"> </w:t>
+      </w:r>
+      <w:r>
+        <w:rPr>
+          <w:rFonts w:ascii="Times New Roman" w:hAnsi="Times New Roman" w:cs="Times New Roman"/>
+          <w:sz w:val="24"/>
+          <w:szCs w:val="24"/>
+        </w:rPr>
+        <w:t xml:space="preserve">co-located </w:t>
+      </w:r>
+      <w:r>
+        <w:rPr>
+          <w:rFonts w:ascii="Times New Roman" w:hAnsi="Times New Roman" w:cs="Times New Roman"/>
+          <w:sz w:val="24"/>
+          <w:szCs w:val="24"/>
+        </w:rPr>
+        <w:t xml:space="preserve">meetings outside of class time. We ended up working on what we could when we each have had time, and </w:t>
+      </w:r>
+      <w:r>
+        <w:rPr>
+          <w:rFonts w:ascii="Times New Roman" w:hAnsi="Times New Roman" w:cs="Times New Roman"/>
+          <w:sz w:val="24"/>
+          <w:szCs w:val="24"/>
+        </w:rPr>
+        <w:t xml:space="preserve">have </w:t>
+      </w:r>
+      <w:r>
+        <w:rPr>
+          <w:rFonts w:ascii="Times New Roman" w:hAnsi="Times New Roman" w:cs="Times New Roman"/>
+          <w:sz w:val="24"/>
+          <w:szCs w:val="24"/>
+        </w:rPr>
+        <w:t xml:space="preserve">used the group chat to keep up </w:t>
+      </w:r>
+      <w:r>
+        <w:rPr>
+          <w:rFonts w:ascii="Times New Roman" w:hAnsi="Times New Roman" w:cs="Times New Roman"/>
+          <w:sz w:val="24"/>
+          <w:szCs w:val="24"/>
+        </w:rPr>
+        <w:t xml:space="preserve">our </w:t>
+      </w:r>
+      <w:r>
+        <w:rPr>
+          <w:rFonts w:ascii="Times New Roman" w:hAnsi="Times New Roman" w:cs="Times New Roman"/>
+          <w:sz w:val="24"/>
+          <w:szCs w:val="24"/>
+        </w:rPr>
+        <w:t xml:space="preserve">communications. The roles haven’t been rigid and each of us has helped out in different areas as needed and the project is starting to come together nicely. </w:t>
+      </w:r>
+      <w:r>
+        <w:rPr>
+          <w:rFonts w:ascii="Times New Roman" w:hAnsi="Times New Roman" w:cs="Times New Roman"/>
+          <w:sz w:val="24"/>
+          <w:szCs w:val="24"/>
+        </w:rPr>
+        <w:t xml:space="preserve">We spent a lot of time initially on or design and framework, and while that hampered our initial MVP, it has given us a very strong foundation to work from where we haven’t needed to keep refactoring our code base. </w:t>
+      </w:r>
+    </w:p>
+    <w:p>
+      <w:pPr>
+        <w:pStyle w:val="Heading2"/>
+        <w:spacing w:line="480" w:lineRule="auto"/>
+        <w:rPr>
+          <w:rFonts w:ascii="Times New Roman" w:hAnsi="Times New Roman" w:cs="Times New Roman"/>
+          <w:sz w:val="24"/>
+          <w:szCs w:val="24"/>
+        </w:rPr>
+      </w:pPr>
+      <w:r>
+        <w:rPr>
+          <w:rFonts w:ascii="Times New Roman" w:hAnsi="Times New Roman" w:cs="Times New Roman"/>
+          <w:sz w:val="24"/>
+          <w:szCs w:val="24"/>
+        </w:rPr>
+        <w:t>Going Forward –</w:t>
+      </w:r>
+    </w:p>
+    <w:p>
+      <w:pPr>
+        <w:spacing w:line="480" w:lineRule="auto"/>
+        <w:rPr>
+          <w:rFonts w:ascii="Times New Roman" w:hAnsi="Times New Roman" w:cs="Times New Roman"/>
+          <w:sz w:val="24"/>
+          <w:szCs w:val="24"/>
+        </w:rPr>
+      </w:pPr>
+      <w:r>
+        <w:rPr>
+          <w:rFonts w:ascii="Times New Roman" w:hAnsi="Times New Roman" w:cs="Times New Roman"/>
+          <w:sz w:val="24"/>
+          <w:szCs w:val="24"/>
+        </w:rPr>
+        <w:t>We are choosing to focus on a self-con</w:t>
+      </w:r>
+      <w:r>
+        <w:rPr>
+          <w:rFonts w:ascii="Times New Roman" w:hAnsi="Times New Roman" w:cs="Times New Roman"/>
+          <w:sz w:val="24"/>
+          <w:szCs w:val="24"/>
+        </w:rPr>
+        <w:t>tained product going forward. We</w:t>
+      </w:r>
+      <w:r>
+        <w:rPr>
+          <w:rFonts w:ascii="Times New Roman" w:hAnsi="Times New Roman" w:cs="Times New Roman"/>
+          <w:sz w:val="24"/>
+          <w:szCs w:val="24"/>
+        </w:rPr>
+        <w:t xml:space="preserve"> have a solid foundation and framework that we have built and we feel that it is important to build a self-contained product that is strong and usable. Initially we felt that integration with existing university login </w:t>
+      </w:r>
+      <w:r>
+        <w:rPr>
+          <w:rFonts w:ascii="Times New Roman" w:hAnsi="Times New Roman" w:cs="Times New Roman"/>
+          <w:sz w:val="24"/>
+          <w:szCs w:val="24"/>
+        </w:rPr>
+        <w:t xml:space="preserve">and e-mail </w:t>
+      </w:r>
+      <w:r>
+        <w:rPr>
+          <w:rFonts w:ascii="Times New Roman" w:hAnsi="Times New Roman" w:cs="Times New Roman"/>
+          <w:sz w:val="24"/>
+          <w:szCs w:val="24"/>
+        </w:rPr>
+        <w:t xml:space="preserve">systems was a priority. Though </w:t>
+      </w:r>
+      <w:r>
+        <w:rPr>
+          <w:rFonts w:ascii="Times New Roman" w:hAnsi="Times New Roman" w:cs="Times New Roman"/>
+          <w:sz w:val="24"/>
+          <w:szCs w:val="24"/>
+        </w:rPr>
+        <w:t>these</w:t>
+      </w:r>
+      <w:r>
+        <w:rPr>
+          <w:rFonts w:ascii="Times New Roman" w:hAnsi="Times New Roman" w:cs="Times New Roman"/>
+          <w:sz w:val="24"/>
+          <w:szCs w:val="24"/>
+        </w:rPr>
+        <w:t xml:space="preserve"> </w:t>
+      </w:r>
+      <w:r>
+        <w:rPr>
+          <w:rFonts w:ascii="Times New Roman" w:hAnsi="Times New Roman" w:cs="Times New Roman"/>
+          <w:sz w:val="24"/>
+          <w:szCs w:val="24"/>
+        </w:rPr>
+        <w:t>are</w:t>
+      </w:r>
+      <w:r>
+        <w:rPr>
+          <w:rFonts w:ascii="Times New Roman" w:hAnsi="Times New Roman" w:cs="Times New Roman"/>
+          <w:sz w:val="24"/>
+          <w:szCs w:val="24"/>
+        </w:rPr>
+        <w:t xml:space="preserve"> still a feature</w:t>
+      </w:r>
+      <w:r>
+        <w:rPr>
+          <w:rFonts w:ascii="Times New Roman" w:hAnsi="Times New Roman" w:cs="Times New Roman"/>
+          <w:sz w:val="24"/>
+          <w:szCs w:val="24"/>
+        </w:rPr>
+        <w:t>s</w:t>
+      </w:r>
+      <w:r>
+        <w:rPr>
+          <w:rFonts w:ascii="Times New Roman" w:hAnsi="Times New Roman" w:cs="Times New Roman"/>
+          <w:sz w:val="24"/>
+          <w:szCs w:val="24"/>
+        </w:rPr>
+        <w:t xml:space="preserve"> that we want to include, we </w:t>
+      </w:r>
+      <w:r>
+        <w:rPr>
+          <w:rFonts w:ascii="Times New Roman" w:hAnsi="Times New Roman" w:cs="Times New Roman"/>
+          <w:sz w:val="24"/>
+          <w:szCs w:val="24"/>
+        </w:rPr>
+        <w:lastRenderedPageBreak/>
+        <w:t>feel that having a strong user interface and a full featured scheduling system will ultimately lead to better customer adoption. The user interface of any software product can be a major time-sink</w:t>
+      </w:r>
+      <w:r>
+        <w:rPr>
+          <w:rFonts w:ascii="Times New Roman" w:hAnsi="Times New Roman" w:cs="Times New Roman"/>
+          <w:sz w:val="24"/>
+          <w:szCs w:val="24"/>
+        </w:rPr>
+        <w:t>,</w:t>
+      </w:r>
+      <w:r>
+        <w:rPr>
+          <w:rFonts w:ascii="Times New Roman" w:hAnsi="Times New Roman" w:cs="Times New Roman"/>
+          <w:sz w:val="24"/>
+          <w:szCs w:val="24"/>
+        </w:rPr>
+        <w:t xml:space="preserve"> but we </w:t>
+      </w:r>
+      <w:r>
+        <w:rPr>
+          <w:rFonts w:ascii="Times New Roman" w:hAnsi="Times New Roman" w:cs="Times New Roman"/>
+          <w:sz w:val="24"/>
+          <w:szCs w:val="24"/>
+        </w:rPr>
+        <w:t>believe</w:t>
+      </w:r>
+      <w:r>
+        <w:rPr>
+          <w:rFonts w:ascii="Times New Roman" w:hAnsi="Times New Roman" w:cs="Times New Roman"/>
+          <w:sz w:val="24"/>
+          <w:szCs w:val="24"/>
+        </w:rPr>
+        <w:t xml:space="preserve"> that </w:t>
+      </w:r>
+      <w:r>
+        <w:rPr>
+          <w:rFonts w:ascii="Times New Roman" w:hAnsi="Times New Roman" w:cs="Times New Roman"/>
+          <w:sz w:val="24"/>
+          <w:szCs w:val="24"/>
+        </w:rPr>
+        <w:t>the user interface</w:t>
+      </w:r>
+      <w:r>
+        <w:rPr>
+          <w:rFonts w:ascii="Times New Roman" w:hAnsi="Times New Roman" w:cs="Times New Roman"/>
+          <w:sz w:val="24"/>
+          <w:szCs w:val="24"/>
+        </w:rPr>
+        <w:t xml:space="preserve"> is a major component of our product and</w:t>
+      </w:r>
+      <w:r>
+        <w:rPr>
+          <w:rFonts w:ascii="Times New Roman" w:hAnsi="Times New Roman" w:cs="Times New Roman"/>
+          <w:sz w:val="24"/>
+          <w:szCs w:val="24"/>
+        </w:rPr>
+        <w:t xml:space="preserve"> it</w:t>
+      </w:r>
+      <w:r>
+        <w:rPr>
+          <w:rFonts w:ascii="Times New Roman" w:hAnsi="Times New Roman" w:cs="Times New Roman"/>
+          <w:sz w:val="24"/>
+          <w:szCs w:val="24"/>
+        </w:rPr>
+        <w:t xml:space="preserve"> is something we want to specifically focus on. </w:t>
+      </w:r>
+      <w:r>
+        <w:rPr>
+          <w:rFonts w:ascii="Times New Roman" w:hAnsi="Times New Roman" w:cs="Times New Roman"/>
+          <w:sz w:val="24"/>
+          <w:szCs w:val="24"/>
+        </w:rPr>
+        <w:t>We will continue to refine and refactor our back</w:t>
+      </w:r>
+      <w:r>
+        <w:rPr>
+          <w:rFonts w:ascii="Times New Roman" w:hAnsi="Times New Roman" w:cs="Times New Roman"/>
+          <w:sz w:val="24"/>
+          <w:szCs w:val="24"/>
+        </w:rPr>
+        <w:t>end framework, but going forward,</w:t>
+      </w:r>
+      <w:r>
+        <w:rPr>
+          <w:rFonts w:ascii="Times New Roman" w:hAnsi="Times New Roman" w:cs="Times New Roman"/>
+          <w:sz w:val="24"/>
+          <w:szCs w:val="24"/>
+        </w:rPr>
+        <w:t xml:space="preserve"> </w:t>
+      </w:r>
+      <w:r>
+        <w:rPr>
+          <w:rFonts w:ascii="Times New Roman" w:hAnsi="Times New Roman" w:cs="Times New Roman"/>
+          <w:sz w:val="24"/>
+          <w:szCs w:val="24"/>
+        </w:rPr>
+        <w:t>creating</w:t>
+      </w:r>
+      <w:r>
+        <w:rPr>
+          <w:rFonts w:ascii="Times New Roman" w:hAnsi="Times New Roman" w:cs="Times New Roman"/>
+          <w:sz w:val="24"/>
+          <w:szCs w:val="24"/>
+        </w:rPr>
+        <w:t xml:space="preserve"> a fluent user experience is our </w:t>
+      </w:r>
+      <w:r>
+        <w:rPr>
+          <w:rFonts w:ascii="Times New Roman" w:hAnsi="Times New Roman" w:cs="Times New Roman"/>
+          <w:sz w:val="24"/>
+          <w:szCs w:val="24"/>
+        </w:rPr>
+        <w:t xml:space="preserve">ultimate </w:t>
+      </w:r>
+      <w:r>
+        <w:rPr>
+          <w:rFonts w:ascii="Times New Roman" w:hAnsi="Times New Roman" w:cs="Times New Roman"/>
+          <w:sz w:val="24"/>
+          <w:szCs w:val="24"/>
+        </w:rPr>
+        <w:t xml:space="preserve">goal. </w:t>
+      </w:r>
+    </w:p>
+    <w:p>
+      <w:pPr>
+        <w:pStyle w:val="Heading2"/>
+        <w:spacing w:line="480" w:lineRule="auto"/>
+        <w:rPr>
+          <w:rFonts w:ascii="Times New Roman" w:hAnsi="Times New Roman" w:cs="Times New Roman"/>
+          <w:sz w:val="24"/>
+          <w:szCs w:val="24"/>
+        </w:rPr>
+      </w:pPr>
+      <w:r>
+        <w:rPr>
+          <w:rFonts w:ascii="Times New Roman" w:hAnsi="Times New Roman" w:cs="Times New Roman"/>
+          <w:sz w:val="24"/>
+          <w:szCs w:val="24"/>
+        </w:rPr>
         <w:lastRenderedPageBreak/>
         <w:t>Design Documents</w:t>
       </w:r>
     </w:p>
     <w:p>
-      <w:r>
-        <w:rPr>
+      <w:pPr>
+        <w:spacing w:line="480" w:lineRule="auto"/>
+        <w:rPr>
+          <w:rFonts w:ascii="Times New Roman" w:hAnsi="Times New Roman" w:cs="Times New Roman"/>
+          <w:sz w:val="24"/>
+          <w:szCs w:val="24"/>
+        </w:rPr>
+      </w:pPr>
+      <w:r>
+        <w:rPr>
+          <w:rFonts w:ascii="Times New Roman" w:hAnsi="Times New Roman" w:cs="Times New Roman"/>
           <w:noProof/>
+          <w:sz w:val="24"/>
+          <w:szCs w:val="24"/>
         </w:rPr>
         <w:drawing>
           <wp:inline distT="0" distB="0" distL="0" distR="0">
@@ -201,13 +933,20 @@
     </w:p>
     <w:p>
       <w:pPr>
-        <w:rPr>
+        <w:spacing w:line="480" w:lineRule="auto"/>
+        <w:rPr>
+          <w:rFonts w:ascii="Times New Roman" w:hAnsi="Times New Roman" w:cs="Times New Roman"/>
           <w:noProof/>
+          <w:sz w:val="24"/>
+          <w:szCs w:val="24"/>
         </w:rPr>
       </w:pPr>
       <w:r>
         <w:rPr>
+          <w:rFonts w:ascii="Times New Roman" w:hAnsi="Times New Roman" w:cs="Times New Roman"/>
           <w:noProof/>
+          <w:sz w:val="24"/>
+          <w:szCs w:val="24"/>
         </w:rPr>
         <w:lastRenderedPageBreak/>
         <w:drawing>
@@ -252,8 +991,6 @@
           </wp:inline>
         </w:drawing>
       </w:r>
-    </w:p>
-    <w:p>
       <w:bookmarkStart w:id="0" w:name="_GoBack"/>
       <w:bookmarkEnd w:id="0"/>
     </w:p>

</xml_diff>